<commit_message>
Update aula dia 30/9
</commit_message>
<xml_diff>
--- a/docs/prog_cienc_dados_stat_2024_II.docx
+++ b/docs/prog_cienc_dados_stat_2024_II.docx
@@ -139,13 +139,8 @@
               <w:t>17</w:t>
             </w:r>
             <w:r>
-              <w:t xml:space="preserve">:00 </w:t>
-            </w:r>
-            <w:proofErr w:type="spellStart"/>
-            <w:r>
-              <w:t>hs</w:t>
-            </w:r>
-            <w:proofErr w:type="spellEnd"/>
+              <w:t>:00 hs</w:t>
+            </w:r>
           </w:p>
         </w:tc>
         <w:tc>
@@ -408,7 +403,6 @@
           <w:lang w:val="en-US"/>
         </w:rPr>
       </w:pPr>
-      <w:proofErr w:type="spellStart"/>
       <w:r>
         <w:rPr>
           <w:rFonts w:ascii="Arial" w:hAnsi="Arial" w:cs="Arial"/>
@@ -416,7 +410,6 @@
         </w:rPr>
         <w:t>Tópicos</w:t>
       </w:r>
-      <w:proofErr w:type="spellEnd"/>
     </w:p>
     <w:p>
       <w:pPr>
@@ -436,112 +429,107 @@
           <w:szCs w:val="24"/>
           <w:lang w:val="en-US"/>
         </w:rPr>
-        <w:t xml:space="preserve">1.  </w:t>
-      </w:r>
-      <w:proofErr w:type="spellStart"/>
-      <w:r>
+        <w:t>1.  Introdução: data science, machine learning e deep learnig</w:t>
+      </w:r>
+    </w:p>
+    <w:p>
+      <w:pPr>
+        <w:pStyle w:val="Textodetabela"/>
+        <w:ind w:left="360"/>
         <w:rPr>
           <w:rFonts w:ascii="Arial" w:hAnsi="Arial" w:cs="Arial"/>
           <w:sz w:val="24"/>
           <w:szCs w:val="24"/>
-          <w:lang w:val="en-US"/>
-        </w:rPr>
-        <w:t>Introdução</w:t>
-      </w:r>
-      <w:proofErr w:type="spellEnd"/>
+        </w:rPr>
+      </w:pPr>
       <w:r>
         <w:rPr>
           <w:rFonts w:ascii="Arial" w:hAnsi="Arial" w:cs="Arial"/>
           <w:sz w:val="24"/>
           <w:szCs w:val="24"/>
-          <w:lang w:val="en-US"/>
-        </w:rPr>
-        <w:t xml:space="preserve">: data science, machine learning e deep </w:t>
-      </w:r>
-      <w:proofErr w:type="spellStart"/>
-      <w:r>
+        </w:rPr>
+        <w:t>2.  Instalação R e R-studio R-markdown e JASP</w:t>
+      </w:r>
+    </w:p>
+    <w:p>
+      <w:pPr>
+        <w:pStyle w:val="Textodetabela"/>
+        <w:ind w:left="360"/>
         <w:rPr>
           <w:rFonts w:ascii="Arial" w:hAnsi="Arial" w:cs="Arial"/>
           <w:sz w:val="24"/>
           <w:szCs w:val="24"/>
-          <w:lang w:val="en-US"/>
-        </w:rPr>
-        <w:t>learnig</w:t>
-      </w:r>
-      <w:proofErr w:type="spellEnd"/>
-    </w:p>
-    <w:p>
-      <w:pPr>
-        <w:pStyle w:val="Textodetabela"/>
-        <w:ind w:left="360"/>
+        </w:rPr>
+      </w:pPr>
+      <w:r>
         <w:rPr>
           <w:rFonts w:ascii="Arial" w:hAnsi="Arial" w:cs="Arial"/>
           <w:sz w:val="24"/>
           <w:szCs w:val="24"/>
         </w:rPr>
-      </w:pPr>
-      <w:r>
+        <w:t>3.  Dados no R: tipos, estruturas e classes</w:t>
+      </w:r>
+    </w:p>
+    <w:p>
+      <w:pPr>
+        <w:pStyle w:val="Textodetabela"/>
+        <w:ind w:left="360"/>
         <w:rPr>
           <w:rFonts w:ascii="Arial" w:hAnsi="Arial" w:cs="Arial"/>
           <w:sz w:val="24"/>
           <w:szCs w:val="24"/>
         </w:rPr>
-        <w:t>2.  Instalação R e R-</w:t>
-      </w:r>
-      <w:proofErr w:type="spellStart"/>
+      </w:pPr>
       <w:r>
         <w:rPr>
           <w:rFonts w:ascii="Arial" w:hAnsi="Arial" w:cs="Arial"/>
           <w:sz w:val="24"/>
           <w:szCs w:val="24"/>
         </w:rPr>
-        <w:t>studio</w:t>
-      </w:r>
-      <w:proofErr w:type="spellEnd"/>
+        <w:t>4</w:t>
+      </w:r>
       <w:r>
         <w:rPr>
           <w:rFonts w:ascii="Arial" w:hAnsi="Arial" w:cs="Arial"/>
           <w:sz w:val="24"/>
           <w:szCs w:val="24"/>
         </w:rPr>
-        <w:t xml:space="preserve"> R-</w:t>
-      </w:r>
-      <w:proofErr w:type="spellStart"/>
+        <w:t>.  Análise exploratória gráfica: ggplo</w:t>
+      </w:r>
       <w:r>
         <w:rPr>
           <w:rFonts w:ascii="Arial" w:hAnsi="Arial" w:cs="Arial"/>
           <w:sz w:val="24"/>
           <w:szCs w:val="24"/>
         </w:rPr>
-        <w:t>markdown</w:t>
-      </w:r>
-      <w:proofErr w:type="spellEnd"/>
-      <w:r>
+        <w:t>t</w:t>
+      </w:r>
+    </w:p>
+    <w:p>
+      <w:pPr>
+        <w:pStyle w:val="Textodetabela"/>
+        <w:ind w:left="360"/>
         <w:rPr>
           <w:rFonts w:ascii="Arial" w:hAnsi="Arial" w:cs="Arial"/>
           <w:sz w:val="24"/>
           <w:szCs w:val="24"/>
         </w:rPr>
-        <w:t xml:space="preserve"> e JASP</w:t>
-      </w:r>
-    </w:p>
-    <w:p>
-      <w:pPr>
-        <w:pStyle w:val="Textodetabela"/>
-        <w:ind w:left="360"/>
+      </w:pPr>
+      <w:r>
         <w:rPr>
           <w:rFonts w:ascii="Arial" w:hAnsi="Arial" w:cs="Arial"/>
           <w:sz w:val="24"/>
           <w:szCs w:val="24"/>
         </w:rPr>
-      </w:pPr>
+        <w:t>5</w:t>
+      </w:r>
       <w:r>
         <w:rPr>
           <w:rFonts w:ascii="Arial" w:hAnsi="Arial" w:cs="Arial"/>
           <w:sz w:val="24"/>
           <w:szCs w:val="24"/>
         </w:rPr>
-        <w:t>3.  Dados no R: tipos, estruturas e classes</w:t>
+        <w:t>.  Organização transformação e manipulação de dados: dplyr</w:t>
       </w:r>
     </w:p>
     <w:p>
@@ -560,7 +548,7 @@
           <w:sz w:val="24"/>
           <w:szCs w:val="24"/>
         </w:rPr>
-        <w:t>4</w:t>
+        <w:t>6</w:t>
       </w:r>
       <w:r>
         <w:rPr>
@@ -568,134 +556,34 @@
           <w:sz w:val="24"/>
           <w:szCs w:val="24"/>
         </w:rPr>
-        <w:t xml:space="preserve">.  Análise exploratória gráfica: </w:t>
-      </w:r>
-      <w:proofErr w:type="spellStart"/>
-      <w:r>
+        <w:t>.  Introdução a probabilidade e distribuições estatísticas. Teste de hipóteses. Estimação de parâmetros estatísticos a partir de amostras</w:t>
+      </w:r>
+    </w:p>
+    <w:p>
+      <w:pPr>
+        <w:pStyle w:val="Textodetabela"/>
+        <w:ind w:left="360"/>
         <w:rPr>
           <w:rFonts w:ascii="Arial" w:hAnsi="Arial" w:cs="Arial"/>
           <w:sz w:val="24"/>
           <w:szCs w:val="24"/>
         </w:rPr>
-        <w:t>ggplo</w:t>
-      </w:r>
+      </w:pPr>
       <w:r>
         <w:rPr>
           <w:rFonts w:ascii="Arial" w:hAnsi="Arial" w:cs="Arial"/>
           <w:sz w:val="24"/>
           <w:szCs w:val="24"/>
         </w:rPr>
-        <w:t>t</w:t>
-      </w:r>
-      <w:proofErr w:type="spellEnd"/>
-    </w:p>
-    <w:p>
-      <w:pPr>
-        <w:pStyle w:val="Textodetabela"/>
-        <w:ind w:left="360"/>
+        <w:t>7</w:t>
+      </w:r>
+      <w:r>
         <w:rPr>
           <w:rFonts w:ascii="Arial" w:hAnsi="Arial" w:cs="Arial"/>
           <w:sz w:val="24"/>
           <w:szCs w:val="24"/>
         </w:rPr>
-      </w:pPr>
-      <w:r>
-        <w:rPr>
-          <w:rFonts w:ascii="Arial" w:hAnsi="Arial" w:cs="Arial"/>
-          <w:sz w:val="24"/>
-          <w:szCs w:val="24"/>
-        </w:rPr>
-        <w:t>5</w:t>
-      </w:r>
-      <w:r>
-        <w:rPr>
-          <w:rFonts w:ascii="Arial" w:hAnsi="Arial" w:cs="Arial"/>
-          <w:sz w:val="24"/>
-          <w:szCs w:val="24"/>
-        </w:rPr>
-        <w:t xml:space="preserve">.  Organização transformação e manipulação de dados: </w:t>
-      </w:r>
-      <w:proofErr w:type="spellStart"/>
-      <w:r>
-        <w:rPr>
-          <w:rFonts w:ascii="Arial" w:hAnsi="Arial" w:cs="Arial"/>
-          <w:sz w:val="24"/>
-          <w:szCs w:val="24"/>
-        </w:rPr>
-        <w:t>dplyr</w:t>
-      </w:r>
-      <w:proofErr w:type="spellEnd"/>
-    </w:p>
-    <w:p>
-      <w:pPr>
-        <w:pStyle w:val="Textodetabela"/>
-        <w:ind w:left="360"/>
-        <w:rPr>
-          <w:rFonts w:ascii="Arial" w:hAnsi="Arial" w:cs="Arial"/>
-          <w:sz w:val="24"/>
-          <w:szCs w:val="24"/>
-        </w:rPr>
-      </w:pPr>
-      <w:r>
-        <w:rPr>
-          <w:rFonts w:ascii="Arial" w:hAnsi="Arial" w:cs="Arial"/>
-          <w:sz w:val="24"/>
-          <w:szCs w:val="24"/>
-        </w:rPr>
-        <w:t>6</w:t>
-      </w:r>
-      <w:r>
-        <w:rPr>
-          <w:rFonts w:ascii="Arial" w:hAnsi="Arial" w:cs="Arial"/>
-          <w:sz w:val="24"/>
-          <w:szCs w:val="24"/>
-        </w:rPr>
-        <w:t>.  Introdução a probabilidade e distribuições estatísticas. Teste de hipóteses. Estimação de parâmetros estatísticos a partir de amostras</w:t>
-      </w:r>
-    </w:p>
-    <w:p>
-      <w:pPr>
-        <w:pStyle w:val="Textodetabela"/>
-        <w:ind w:left="360"/>
-        <w:rPr>
-          <w:rFonts w:ascii="Arial" w:hAnsi="Arial" w:cs="Arial"/>
-          <w:sz w:val="24"/>
-          <w:szCs w:val="24"/>
-        </w:rPr>
-      </w:pPr>
-      <w:r>
-        <w:rPr>
-          <w:rFonts w:ascii="Arial" w:hAnsi="Arial" w:cs="Arial"/>
-          <w:sz w:val="24"/>
-          <w:szCs w:val="24"/>
-        </w:rPr>
-        <w:t>7</w:t>
-      </w:r>
-      <w:r>
-        <w:rPr>
-          <w:rFonts w:ascii="Arial" w:hAnsi="Arial" w:cs="Arial"/>
-          <w:sz w:val="24"/>
-          <w:szCs w:val="24"/>
-        </w:rPr>
-        <w:t>.  t-</w:t>
-      </w:r>
-      <w:proofErr w:type="spellStart"/>
-      <w:r>
-        <w:rPr>
-          <w:rFonts w:ascii="Arial" w:hAnsi="Arial" w:cs="Arial"/>
-          <w:sz w:val="24"/>
-          <w:szCs w:val="24"/>
-        </w:rPr>
-        <w:t>test</w:t>
-      </w:r>
-      <w:proofErr w:type="spellEnd"/>
-      <w:r>
-        <w:rPr>
-          <w:rFonts w:ascii="Arial" w:hAnsi="Arial" w:cs="Arial"/>
-          <w:sz w:val="24"/>
-          <w:szCs w:val="24"/>
-        </w:rPr>
-        <w:t xml:space="preserve"> e ANOVA</w:t>
+        <w:t>.  t-test e ANOVA</w:t>
       </w:r>
     </w:p>
     <w:p>
@@ -838,13 +726,8 @@
         <w:pStyle w:val="Ttulo2"/>
       </w:pPr>
       <w:r>
-        <w:t xml:space="preserve">Convite para o fórum no </w:t>
-      </w:r>
-      <w:proofErr w:type="spellStart"/>
-      <w:r>
-        <w:t>discord</w:t>
-      </w:r>
-      <w:proofErr w:type="spellEnd"/>
+        <w:t>Convite para o fórum no discord</w:t>
+      </w:r>
     </w:p>
     <w:p>
       <w:pPr>
@@ -883,11 +766,9 @@
       <w:pPr>
         <w:pStyle w:val="Ttulo2"/>
       </w:pPr>
-      <w:proofErr w:type="spellStart"/>
       <w:r>
         <w:t>Github</w:t>
       </w:r>
-      <w:proofErr w:type="spellEnd"/>
     </w:p>
     <w:p>
       <w:pPr>
@@ -1191,7 +1072,6 @@
                 <w:lang w:val="en-US"/>
               </w:rPr>
             </w:pPr>
-            <w:proofErr w:type="spellStart"/>
             <w:r>
               <w:rPr>
                 <w:rFonts w:ascii="Arial" w:hAnsi="Arial" w:cs="Arial"/>
@@ -1200,10 +1080,12 @@
                 <w:szCs w:val="24"/>
                 <w:lang w:val="en-US"/>
               </w:rPr>
-              <w:t>Introdução</w:t>
-            </w:r>
-            <w:proofErr w:type="spellEnd"/>
-            <w:r>
+              <w:t>Introdução: data science, machine learning e deep learnig</w:t>
+            </w:r>
+          </w:p>
+          <w:p>
+            <w:pPr>
+              <w:pStyle w:val="Textodetabela"/>
               <w:rPr>
                 <w:rFonts w:ascii="Arial" w:hAnsi="Arial" w:cs="Arial"/>
                 <w:color w:val="000000" w:themeColor="text1"/>
@@ -1211,91 +1093,26 @@
                 <w:szCs w:val="24"/>
                 <w:lang w:val="en-US"/>
               </w:rPr>
-              <w:t xml:space="preserve">: data science, machine learning e deep </w:t>
-            </w:r>
-            <w:proofErr w:type="spellStart"/>
-            <w:r>
-              <w:rPr>
-                <w:rFonts w:ascii="Arial" w:hAnsi="Arial" w:cs="Arial"/>
-                <w:color w:val="000000" w:themeColor="text1"/>
-                <w:sz w:val="24"/>
-                <w:szCs w:val="24"/>
-                <w:lang w:val="en-US"/>
-              </w:rPr>
-              <w:t>learnig</w:t>
-            </w:r>
-            <w:proofErr w:type="spellEnd"/>
-          </w:p>
-          <w:p>
-            <w:pPr>
-              <w:pStyle w:val="Textodetabela"/>
-              <w:rPr>
-                <w:rFonts w:ascii="Arial" w:hAnsi="Arial" w:cs="Arial"/>
-                <w:color w:val="000000" w:themeColor="text1"/>
-                <w:sz w:val="24"/>
-                <w:szCs w:val="24"/>
-                <w:lang w:val="en-US"/>
-              </w:rPr>
-            </w:pPr>
-          </w:p>
-          <w:p>
-            <w:pPr>
-              <w:pStyle w:val="Textodetabela"/>
-              <w:rPr>
-                <w:rFonts w:ascii="Arial" w:hAnsi="Arial" w:cs="Arial"/>
-                <w:color w:val="000000" w:themeColor="text1"/>
-                <w:sz w:val="24"/>
-                <w:szCs w:val="24"/>
-              </w:rPr>
-            </w:pPr>
-            <w:r>
-              <w:rPr>
-                <w:rFonts w:ascii="Arial" w:hAnsi="Arial" w:cs="Arial"/>
-                <w:color w:val="000000" w:themeColor="text1"/>
-                <w:sz w:val="24"/>
-                <w:szCs w:val="24"/>
-              </w:rPr>
-              <w:t>Instalação R e R-</w:t>
-            </w:r>
-            <w:proofErr w:type="spellStart"/>
-            <w:r>
-              <w:rPr>
-                <w:rFonts w:ascii="Arial" w:hAnsi="Arial" w:cs="Arial"/>
-                <w:color w:val="000000" w:themeColor="text1"/>
-                <w:sz w:val="24"/>
-                <w:szCs w:val="24"/>
-              </w:rPr>
-              <w:t>studio</w:t>
-            </w:r>
-            <w:proofErr w:type="spellEnd"/>
-            <w:r>
-              <w:rPr>
-                <w:rFonts w:ascii="Arial" w:hAnsi="Arial" w:cs="Arial"/>
-                <w:color w:val="000000" w:themeColor="text1"/>
-                <w:sz w:val="24"/>
-                <w:szCs w:val="24"/>
-              </w:rPr>
-              <w:t xml:space="preserve"> R-</w:t>
-            </w:r>
-            <w:proofErr w:type="spellStart"/>
-            <w:r>
-              <w:rPr>
-                <w:rFonts w:ascii="Arial" w:hAnsi="Arial" w:cs="Arial"/>
-                <w:color w:val="000000" w:themeColor="text1"/>
-                <w:sz w:val="24"/>
-                <w:szCs w:val="24"/>
-              </w:rPr>
-              <w:t>markdown</w:t>
-            </w:r>
-            <w:proofErr w:type="spellEnd"/>
-            <w:r>
-              <w:rPr>
-                <w:rFonts w:ascii="Arial" w:hAnsi="Arial" w:cs="Arial"/>
-                <w:color w:val="000000" w:themeColor="text1"/>
-                <w:sz w:val="24"/>
-                <w:szCs w:val="24"/>
-              </w:rPr>
-              <w:t xml:space="preserve"> e JASP</w:t>
+            </w:pPr>
+          </w:p>
+          <w:p>
+            <w:pPr>
+              <w:pStyle w:val="Textodetabela"/>
+              <w:rPr>
+                <w:rFonts w:ascii="Arial" w:hAnsi="Arial" w:cs="Arial"/>
+                <w:color w:val="000000" w:themeColor="text1"/>
+                <w:sz w:val="24"/>
+                <w:szCs w:val="24"/>
+              </w:rPr>
+            </w:pPr>
+            <w:r>
+              <w:rPr>
+                <w:rFonts w:ascii="Arial" w:hAnsi="Arial" w:cs="Arial"/>
+                <w:color w:val="000000" w:themeColor="text1"/>
+                <w:sz w:val="24"/>
+                <w:szCs w:val="24"/>
+              </w:rPr>
+              <w:t>Instalação R e R-studio R-markdown e JASP</w:t>
             </w:r>
           </w:p>
           <w:p>
@@ -2062,61 +1879,39 @@
                 <w:sz w:val="24"/>
                 <w:szCs w:val="24"/>
               </w:rPr>
-              <w:t xml:space="preserve">Análise exploratória gráfica: </w:t>
-            </w:r>
-            <w:proofErr w:type="spellStart"/>
-            <w:r>
-              <w:rPr>
-                <w:rFonts w:ascii="Arial" w:hAnsi="Arial" w:cs="Arial"/>
-                <w:color w:val="000000" w:themeColor="text1"/>
-                <w:sz w:val="24"/>
-                <w:szCs w:val="24"/>
-              </w:rPr>
-              <w:t>ggplot</w:t>
-            </w:r>
-            <w:proofErr w:type="spellEnd"/>
-          </w:p>
-          <w:p>
-            <w:pPr>
-              <w:pStyle w:val="Textodetabela"/>
-              <w:rPr>
-                <w:rFonts w:ascii="Arial" w:hAnsi="Arial" w:cs="Arial"/>
-                <w:color w:val="000000" w:themeColor="text1"/>
-                <w:sz w:val="24"/>
-                <w:szCs w:val="24"/>
-              </w:rPr>
-            </w:pPr>
-          </w:p>
-          <w:p>
-            <w:pPr>
-              <w:pStyle w:val="Textodetabela"/>
-              <w:rPr>
-                <w:rFonts w:ascii="Arial" w:hAnsi="Arial" w:cs="Arial"/>
-                <w:color w:val="000000" w:themeColor="text1"/>
-                <w:sz w:val="24"/>
-                <w:szCs w:val="24"/>
-              </w:rPr>
-            </w:pPr>
-            <w:r>
-              <w:rPr>
-                <w:rFonts w:ascii="Arial" w:hAnsi="Arial" w:cs="Arial"/>
-                <w:color w:val="000000" w:themeColor="text1"/>
-                <w:sz w:val="24"/>
-                <w:szCs w:val="24"/>
-              </w:rPr>
-              <w:t xml:space="preserve">Organização transformação e manipulação de dados: </w:t>
-            </w:r>
-            <w:proofErr w:type="spellStart"/>
-            <w:r>
-              <w:rPr>
-                <w:rFonts w:ascii="Arial" w:hAnsi="Arial" w:cs="Arial"/>
-                <w:color w:val="000000" w:themeColor="text1"/>
-                <w:sz w:val="24"/>
-                <w:szCs w:val="24"/>
-              </w:rPr>
-              <w:t>dplyr</w:t>
-            </w:r>
-            <w:proofErr w:type="spellEnd"/>
+              <w:t>Análise exploratória gráfica: ggplot</w:t>
+            </w:r>
+          </w:p>
+          <w:p>
+            <w:pPr>
+              <w:pStyle w:val="Textodetabela"/>
+              <w:rPr>
+                <w:rFonts w:ascii="Arial" w:hAnsi="Arial" w:cs="Arial"/>
+                <w:color w:val="000000" w:themeColor="text1"/>
+                <w:sz w:val="24"/>
+                <w:szCs w:val="24"/>
+              </w:rPr>
+            </w:pPr>
+          </w:p>
+          <w:p>
+            <w:pPr>
+              <w:pStyle w:val="Textodetabela"/>
+              <w:rPr>
+                <w:rFonts w:ascii="Arial" w:hAnsi="Arial" w:cs="Arial"/>
+                <w:color w:val="000000" w:themeColor="text1"/>
+                <w:sz w:val="24"/>
+                <w:szCs w:val="24"/>
+              </w:rPr>
+            </w:pPr>
+            <w:r>
+              <w:rPr>
+                <w:rFonts w:ascii="Arial" w:hAnsi="Arial" w:cs="Arial"/>
+                <w:color w:val="000000" w:themeColor="text1"/>
+                <w:sz w:val="24"/>
+                <w:szCs w:val="24"/>
+              </w:rPr>
+              <w:t>Organização transformação e manipulação de dados: dplyr</w:t>
+            </w:r>
           </w:p>
           <w:p>
             <w:pPr>
@@ -2148,6 +1943,28 @@
               </w:rPr>
               <w:t>Dados no JASP</w:t>
             </w:r>
+          </w:p>
+          <w:p>
+            <w:pPr>
+              <w:pStyle w:val="Textodetabela"/>
+              <w:rPr>
+                <w:rFonts w:ascii="Arial" w:hAnsi="Arial" w:cs="Arial"/>
+                <w:color w:val="000000" w:themeColor="text1"/>
+                <w:sz w:val="24"/>
+                <w:szCs w:val="24"/>
+              </w:rPr>
+            </w:pPr>
+          </w:p>
+          <w:p>
+            <w:pPr>
+              <w:pStyle w:val="Textodetabela"/>
+              <w:rPr>
+                <w:rFonts w:ascii="Arial" w:hAnsi="Arial" w:cs="Arial"/>
+                <w:color w:val="000000" w:themeColor="text1"/>
+                <w:sz w:val="24"/>
+                <w:szCs w:val="24"/>
+              </w:rPr>
+            </w:pPr>
           </w:p>
           <w:p>
             <w:pPr>
@@ -3285,6 +3102,7 @@
                 <w:sz w:val="24"/>
                 <w:szCs w:val="24"/>
               </w:rPr>
+              <w:lastRenderedPageBreak/>
               <w:t>15</w:t>
             </w:r>
           </w:p>
@@ -3349,7 +3167,6 @@
                 <w:szCs w:val="24"/>
               </w:rPr>
             </w:pPr>
-            <w:proofErr w:type="spellStart"/>
             <w:r>
               <w:rPr>
                 <w:rFonts w:ascii="Arial" w:hAnsi="Arial" w:cs="Arial"/>
@@ -3359,7 +3176,6 @@
               </w:rPr>
               <w:t>Conbratri</w:t>
             </w:r>
-            <w:proofErr w:type="spellEnd"/>
           </w:p>
         </w:tc>
         <w:tc>
@@ -3512,7 +3328,6 @@
         <w:pStyle w:val="Ttulo2"/>
       </w:pPr>
       <w:r>
-        <w:lastRenderedPageBreak/>
         <w:t>Referências</w:t>
       </w:r>
     </w:p>
@@ -3524,21 +3339,8 @@
           <w:lang w:val="en-US"/>
         </w:rPr>
       </w:pPr>
-      <w:proofErr w:type="spellStart"/>
-      <w:r>
-        <w:t>Gignac</w:t>
-      </w:r>
-      <w:proofErr w:type="spellEnd"/>
-      <w:r>
-        <w:t xml:space="preserve">, G. E., &amp; </w:t>
-      </w:r>
-      <w:proofErr w:type="spellStart"/>
-      <w:r>
-        <w:t>Szodorai</w:t>
-      </w:r>
-      <w:proofErr w:type="spellEnd"/>
-      <w:r>
-        <w:t xml:space="preserve">, E. T. (2016). </w:t>
+      <w:r>
+        <w:t xml:space="preserve">Gignac, G. E., &amp; Szodorai, E. T. (2016). </w:t>
       </w:r>
       <w:r>
         <w:rPr>
@@ -3579,21 +3381,7 @@
         <w:rPr>
           <w:lang w:val="en-US"/>
         </w:rPr>
-        <w:t>Goss-</w:t>
-      </w:r>
-      <w:proofErr w:type="spellStart"/>
-      <w:r>
-        <w:rPr>
-          <w:lang w:val="en-US"/>
-        </w:rPr>
-        <w:t>Sampsom</w:t>
-      </w:r>
-      <w:proofErr w:type="spellEnd"/>
-      <w:r>
-        <w:rPr>
-          <w:lang w:val="en-US"/>
-        </w:rPr>
-        <w:t xml:space="preserve">, M. A. (2020). </w:t>
+        <w:t xml:space="preserve">Goss-Sampsom, M. A. (2020). </w:t>
       </w:r>
       <w:r>
         <w:rPr>
@@ -3648,23 +3436,7 @@
         </w:rPr>
       </w:pPr>
       <w:r>
-        <w:t xml:space="preserve">Navarro, D.J., </w:t>
-      </w:r>
-      <w:proofErr w:type="spellStart"/>
-      <w:r>
-        <w:t>Foxcroft</w:t>
-      </w:r>
-      <w:proofErr w:type="spellEnd"/>
-      <w:r>
-        <w:t xml:space="preserve">, D.R., &amp; </w:t>
-      </w:r>
-      <w:proofErr w:type="spellStart"/>
-      <w:r>
-        <w:t>Faulkenberry</w:t>
-      </w:r>
-      <w:proofErr w:type="spellEnd"/>
-      <w:r>
-        <w:t xml:space="preserve">, T.J. (2019). </w:t>
+        <w:t xml:space="preserve">Navarro, D.J., Foxcroft, D.R., &amp; Faulkenberry, T.J. (2019). </w:t>
       </w:r>
       <w:r>
         <w:rPr>
@@ -3684,21 +3456,7 @@
         <w:rPr>
           <w:lang w:val="en-US"/>
         </w:rPr>
-        <w:t xml:space="preserve">(Version </w:t>
-      </w:r>
-      <w:proofErr w:type="gramStart"/>
-      <w:r>
-        <w:rPr>
-          <w:lang w:val="en-US"/>
-        </w:rPr>
-        <w:t>1 )</w:t>
-      </w:r>
-      <w:proofErr w:type="gramEnd"/>
-      <w:r>
-        <w:rPr>
-          <w:lang w:val="en-US"/>
-        </w:rPr>
-        <w:t>. 2</w:t>
+        <w:t>(Version 1 ). 2</w:t>
       </w:r>
       <w:r>
         <w:rPr>
@@ -3822,52 +3580,19 @@
         </w:rPr>
         <w:t xml:space="preserve">&amp; </w:t>
       </w:r>
-      <w:proofErr w:type="spellStart"/>
       <w:r>
         <w:rPr>
           <w:lang w:val="en-US"/>
         </w:rPr>
-        <w:t>Kording</w:t>
-      </w:r>
-      <w:proofErr w:type="spellEnd"/>
-      <w:r>
-        <w:rPr>
-          <w:lang w:val="en-US"/>
-        </w:rPr>
-        <w:t xml:space="preserve"> K (2017) Ten simple rules for structuring papers. </w:t>
+        <w:t xml:space="preserve">Kording K (2017) Ten simple rules for structuring papers. </w:t>
       </w:r>
       <w:r>
         <w:rPr>
           <w:i/>
           <w:iCs/>
         </w:rPr>
-        <w:t xml:space="preserve">PLoS </w:t>
-      </w:r>
-      <w:proofErr w:type="spellStart"/>
-      <w:r>
-        <w:rPr>
-          <w:i/>
-          <w:iCs/>
-        </w:rPr>
-        <w:t>Comput</w:t>
-      </w:r>
-      <w:proofErr w:type="spellEnd"/>
-      <w:r>
-        <w:rPr>
-          <w:i/>
-          <w:iCs/>
-        </w:rPr>
-        <w:t xml:space="preserve"> </w:t>
-      </w:r>
-      <w:proofErr w:type="spellStart"/>
-      <w:r>
-        <w:rPr>
-          <w:i/>
-          <w:iCs/>
-        </w:rPr>
-        <w:t>Biol</w:t>
-      </w:r>
-      <w:proofErr w:type="spellEnd"/>
+        <w:t>PLoS Comput Biol</w:t>
+      </w:r>
       <w:r>
         <w:t xml:space="preserve"> 13(9): e1005619. </w:t>
       </w:r>
@@ -3876,21 +3601,7 @@
           <w:rPr>
             <w:rStyle w:val="Hyperlink"/>
           </w:rPr>
-          <w:t>https://doi.org/10.1371/</w:t>
-        </w:r>
-        <w:proofErr w:type="spellStart"/>
-        <w:r>
-          <w:rPr>
-            <w:rStyle w:val="Hyperlink"/>
-          </w:rPr>
-          <w:t>journal</w:t>
-        </w:r>
-        <w:proofErr w:type="spellEnd"/>
-        <w:r>
-          <w:rPr>
-            <w:rStyle w:val="Hyperlink"/>
-          </w:rPr>
-          <w:t>. pcbi.1005619</w:t>
+          <w:t>https://doi.org/10.1371/journal. pcbi.1005619</w:t>
         </w:r>
       </w:hyperlink>
     </w:p>
@@ -4016,13 +3727,8 @@
       </w:r>
     </w:p>
     <w:p>
-      <w:proofErr w:type="spellStart"/>
-      <w:r>
-        <w:t>Valquiria</w:t>
-      </w:r>
-      <w:proofErr w:type="spellEnd"/>
-      <w:r>
-        <w:t xml:space="preserve"> (Ricardo)</w:t>
+      <w:r>
+        <w:t>Valquiria (Ricardo)</w:t>
       </w:r>
     </w:p>
     <w:p>
@@ -4036,19 +3742,11 @@
           <w:lang w:val="en-US"/>
         </w:rPr>
       </w:pPr>
-      <w:proofErr w:type="spellStart"/>
       <w:r>
         <w:rPr>
           <w:lang w:val="en-US"/>
         </w:rPr>
-        <w:t>Ermans</w:t>
-      </w:r>
-      <w:proofErr w:type="spellEnd"/>
-      <w:r>
-        <w:rPr>
-          <w:lang w:val="en-US"/>
-        </w:rPr>
-        <w:t xml:space="preserve"> (Gisele)</w:t>
+        <w:t>Ermans (Gisele)</w:t>
       </w:r>
     </w:p>
     <w:p>

</xml_diff>